<commit_message>
Updated formatting for maintenance plan
</commit_message>
<xml_diff>
--- a/Documentation/Maintenance_Plan.docx
+++ b/Documentation/Maintenance_Plan.docx
@@ -13,29 +13,29 @@
           <w:szCs w:val="24"/>
         </w:rPr>
       </w:pPr>
+      <w:r>
+        <w:rPr>
+          <w:rFonts w:ascii="Times New Roman" w:hAnsi="Times New Roman" w:cs="Times New Roman"/>
+          <w:b/>
+          <w:sz w:val="24"/>
+          <w:szCs w:val="24"/>
+        </w:rPr>
+        <w:t>Official Fortran Fanclub: Keyboard Hero</w:t>
+      </w:r>
+    </w:p>
+    <w:p>
+      <w:pPr>
+        <w:spacing w:line="480" w:lineRule="auto"/>
+        <w:jc w:val="center"/>
+        <w:rPr>
+          <w:rFonts w:ascii="Times New Roman" w:hAnsi="Times New Roman" w:cs="Times New Roman"/>
+          <w:b/>
+          <w:sz w:val="24"/>
+          <w:szCs w:val="24"/>
+        </w:rPr>
+      </w:pPr>
       <w:bookmarkStart w:id="0" w:name="_GoBack"/>
       <w:bookmarkEnd w:id="0"/>
-      <w:r>
-        <w:rPr>
-          <w:rFonts w:ascii="Times New Roman" w:hAnsi="Times New Roman" w:cs="Times New Roman"/>
-          <w:b/>
-          <w:sz w:val="24"/>
-          <w:szCs w:val="24"/>
-        </w:rPr>
-        <w:t>Official Fortran Fanclub: Keyboard Hero</w:t>
-      </w:r>
-    </w:p>
-    <w:p>
-      <w:pPr>
-        <w:spacing w:line="480" w:lineRule="auto"/>
-        <w:jc w:val="center"/>
-        <w:rPr>
-          <w:rFonts w:ascii="Times New Roman" w:hAnsi="Times New Roman" w:cs="Times New Roman"/>
-          <w:b/>
-          <w:sz w:val="24"/>
-          <w:szCs w:val="24"/>
-        </w:rPr>
-      </w:pPr>
       <w:r>
         <w:rPr>
           <w:rFonts w:ascii="Times New Roman" w:hAnsi="Times New Roman" w:cs="Times New Roman"/>
@@ -304,6 +304,7 @@
           <w:sz w:val="24"/>
           <w:szCs w:val="24"/>
         </w:rPr>
+        <w:lastRenderedPageBreak/>
         <w:t xml:space="preserve">The maintainer for the Keyboard Hero system is the software maintenance department of the Official Fortran Fanclub company. </w:t>
       </w:r>
     </w:p>
@@ -514,7 +515,7 @@
                           </pic:cNvPicPr>
                         </pic:nvPicPr>
                         <pic:blipFill>
-                          <a:blip r:embed="rId5">
+                          <a:blip r:embed="rId7">
                             <a:extLst>
                               <a:ext uri="{28A0092B-C50C-407E-A947-70E740481C1C}">
                                 <a14:useLocalDpi xmlns:a14="http://schemas.microsoft.com/office/drawing/2010/main" val="0"/>
@@ -568,14 +569,36 @@
                               <w:r>
                                 <w:t xml:space="preserve">Table </w:t>
                               </w:r>
-                              <w:fldSimple w:instr=" SEQ Table \* ARABIC ">
-                                <w:r>
-                                  <w:rPr>
-                                    <w:noProof/>
-                                  </w:rPr>
-                                  <w:t>1</w:t>
-                                </w:r>
-                              </w:fldSimple>
+                              <w:r>
+                                <w:rPr>
+                                  <w:noProof/>
+                                </w:rPr>
+                                <w:fldChar w:fldCharType="begin"/>
+                              </w:r>
+                              <w:r>
+                                <w:rPr>
+                                  <w:noProof/>
+                                </w:rPr>
+                                <w:instrText xml:space="preserve"> SEQ Table \* ARABIC </w:instrText>
+                              </w:r>
+                              <w:r>
+                                <w:rPr>
+                                  <w:noProof/>
+                                </w:rPr>
+                                <w:fldChar w:fldCharType="separate"/>
+                              </w:r>
+                              <w:r>
+                                <w:rPr>
+                                  <w:noProof/>
+                                </w:rPr>
+                                <w:t>1</w:t>
+                              </w:r>
+                              <w:r>
+                                <w:rPr>
+                                  <w:noProof/>
+                                </w:rPr>
+                                <w:fldChar w:fldCharType="end"/>
+                              </w:r>
                               <w:r>
                                 <w:t>: Office Rental Expenses over Product Lifetime</w:t>
                               </w:r>
@@ -618,7 +641,7 @@
                   <o:lock v:ext="edit" aspectratio="t"/>
                 </v:shapetype>
                 <v:shape id="Picture 32" o:spid="_x0000_s1027" type="#_x0000_t75" style="position:absolute;width:47809;height:10191;visibility:visible;mso-wrap-style:square" o:gfxdata="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">
-                  <v:imagedata r:id="rId6" o:title=""/>
+                  <v:imagedata r:id="rId8" o:title=""/>
                 </v:shape>
                 <v:shapetype id="_x0000_t202" coordsize="21600,21600" o:spt="202" path="m,l,21600r21600,l21600,xe">
                   <v:stroke joinstyle="miter"/>
@@ -635,14 +658,36 @@
                         <w:r>
                           <w:t xml:space="preserve">Table </w:t>
                         </w:r>
-                        <w:fldSimple w:instr=" SEQ Table \* ARABIC ">
-                          <w:r>
-                            <w:rPr>
-                              <w:noProof/>
-                            </w:rPr>
-                            <w:t>1</w:t>
-                          </w:r>
-                        </w:fldSimple>
+                        <w:r>
+                          <w:rPr>
+                            <w:noProof/>
+                          </w:rPr>
+                          <w:fldChar w:fldCharType="begin"/>
+                        </w:r>
+                        <w:r>
+                          <w:rPr>
+                            <w:noProof/>
+                          </w:rPr>
+                          <w:instrText xml:space="preserve"> SEQ Table \* ARABIC </w:instrText>
+                        </w:r>
+                        <w:r>
+                          <w:rPr>
+                            <w:noProof/>
+                          </w:rPr>
+                          <w:fldChar w:fldCharType="separate"/>
+                        </w:r>
+                        <w:r>
+                          <w:rPr>
+                            <w:noProof/>
+                          </w:rPr>
+                          <w:t>1</w:t>
+                        </w:r>
+                        <w:r>
+                          <w:rPr>
+                            <w:noProof/>
+                          </w:rPr>
+                          <w:fldChar w:fldCharType="end"/>
+                        </w:r>
                         <w:r>
                           <w:t>: Office Rental Expenses over Product Lifetime</w:t>
                         </w:r>
@@ -903,7 +948,7 @@
           <w:sz w:val="24"/>
           <w:szCs w:val="24"/>
         </w:rPr>
-        <w:t xml:space="preserve"> and expected employment of four (4) employees. Web hosting services will be required to allow for distribution of the product and maintenance of leaderboard, and services will be provided </w:t>
+        <w:t xml:space="preserve"> and expected </w:t>
       </w:r>
       <w:r>
         <w:rPr>
@@ -912,7 +957,7 @@
           <w:szCs w:val="24"/>
         </w:rPr>
         <w:lastRenderedPageBreak/>
-        <w:t>by Amazon Web Services</w:t>
+        <w:t>employment of four (4) employees. Web hosting services will be required to allow for distribution of the product and maintenance of leaderboard, and services will be provided by Amazon Web Services</w:t>
       </w:r>
       <w:r>
         <w:rPr>
@@ -1009,7 +1054,7 @@
                           </pic:cNvPicPr>
                         </pic:nvPicPr>
                         <pic:blipFill>
-                          <a:blip r:embed="rId7">
+                          <a:blip r:embed="rId9">
                             <a:extLst>
                               <a:ext uri="{28A0092B-C50C-407E-A947-70E740481C1C}">
                                 <a14:useLocalDpi xmlns:a14="http://schemas.microsoft.com/office/drawing/2010/main" val="0"/>
@@ -1068,14 +1113,36 @@
                               <w:r>
                                 <w:t xml:space="preserve">Table </w:t>
                               </w:r>
-                              <w:fldSimple w:instr=" SEQ Table \* ARABIC ">
-                                <w:r>
-                                  <w:rPr>
-                                    <w:noProof/>
-                                  </w:rPr>
-                                  <w:t>2</w:t>
-                                </w:r>
-                              </w:fldSimple>
+                              <w:r>
+                                <w:rPr>
+                                  <w:noProof/>
+                                </w:rPr>
+                                <w:fldChar w:fldCharType="begin"/>
+                              </w:r>
+                              <w:r>
+                                <w:rPr>
+                                  <w:noProof/>
+                                </w:rPr>
+                                <w:instrText xml:space="preserve"> SEQ Table \* ARABIC </w:instrText>
+                              </w:r>
+                              <w:r>
+                                <w:rPr>
+                                  <w:noProof/>
+                                </w:rPr>
+                                <w:fldChar w:fldCharType="separate"/>
+                              </w:r>
+                              <w:r>
+                                <w:rPr>
+                                  <w:noProof/>
+                                </w:rPr>
+                                <w:t>2</w:t>
+                              </w:r>
+                              <w:r>
+                                <w:rPr>
+                                  <w:noProof/>
+                                </w:rPr>
+                                <w:fldChar w:fldCharType="end"/>
+                              </w:r>
                               <w:r>
                                 <w:t>:Additional Office Expenses over Product Lifetime</w:t>
                               </w:r>
@@ -1099,7 +1166,7 @@
             <w:pict>
               <v:group w14:anchorId="1529A00C" id="Group 31" o:spid="_x0000_s1029" style="position:absolute;left:0;text-align:left;margin-left:54.75pt;margin-top:50.25pt;width:358.35pt;height:120.75pt;z-index:251677696" coordsize="45510,15335" o:gfxdata="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">
                 <v:shape id="Picture 29" o:spid="_x0000_s1030" type="#_x0000_t75" style="position:absolute;width:45510;height:12096;visibility:visible;mso-wrap-style:square" o:gfxdata="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">
-                  <v:imagedata r:id="rId8" o:title=""/>
+                  <v:imagedata r:id="rId10" o:title=""/>
                 </v:shape>
                 <v:shape id="Text Box 30" o:spid="_x0000_s1031" type="#_x0000_t202" style="position:absolute;top:12668;width:45510;height:2667;visibility:visible;mso-wrap-style:square;v-text-anchor:top" o:gfxdata="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" stroked="f">
                   <v:textbox style="mso-fit-shape-to-text:t" inset="0,0,0,0">
@@ -1117,14 +1184,36 @@
                         <w:r>
                           <w:t xml:space="preserve">Table </w:t>
                         </w:r>
-                        <w:fldSimple w:instr=" SEQ Table \* ARABIC ">
-                          <w:r>
-                            <w:rPr>
-                              <w:noProof/>
-                            </w:rPr>
-                            <w:t>2</w:t>
-                          </w:r>
-                        </w:fldSimple>
+                        <w:r>
+                          <w:rPr>
+                            <w:noProof/>
+                          </w:rPr>
+                          <w:fldChar w:fldCharType="begin"/>
+                        </w:r>
+                        <w:r>
+                          <w:rPr>
+                            <w:noProof/>
+                          </w:rPr>
+                          <w:instrText xml:space="preserve"> SEQ Table \* ARABIC </w:instrText>
+                        </w:r>
+                        <w:r>
+                          <w:rPr>
+                            <w:noProof/>
+                          </w:rPr>
+                          <w:fldChar w:fldCharType="separate"/>
+                        </w:r>
+                        <w:r>
+                          <w:rPr>
+                            <w:noProof/>
+                          </w:rPr>
+                          <w:t>2</w:t>
+                        </w:r>
+                        <w:r>
+                          <w:rPr>
+                            <w:noProof/>
+                          </w:rPr>
+                          <w:fldChar w:fldCharType="end"/>
+                        </w:r>
                         <w:r>
                           <w:t>:Additional Office Expenses over Product Lifetime</w:t>
                         </w:r>
@@ -1236,7 +1325,7 @@
                           </pic:cNvPicPr>
                         </pic:nvPicPr>
                         <pic:blipFill>
-                          <a:blip r:embed="rId9">
+                          <a:blip r:embed="rId11">
                             <a:extLst>
                               <a:ext uri="{28A0092B-C50C-407E-A947-70E740481C1C}">
                                 <a14:useLocalDpi xmlns:a14="http://schemas.microsoft.com/office/drawing/2010/main" val="0"/>
@@ -1290,14 +1379,36 @@
                               <w:r>
                                 <w:t xml:space="preserve">Table </w:t>
                               </w:r>
-                              <w:fldSimple w:instr=" SEQ Table \* ARABIC ">
-                                <w:r>
-                                  <w:rPr>
-                                    <w:noProof/>
-                                  </w:rPr>
-                                  <w:t>3</w:t>
-                                </w:r>
-                              </w:fldSimple>
+                              <w:r>
+                                <w:rPr>
+                                  <w:noProof/>
+                                </w:rPr>
+                                <w:fldChar w:fldCharType="begin"/>
+                              </w:r>
+                              <w:r>
+                                <w:rPr>
+                                  <w:noProof/>
+                                </w:rPr>
+                                <w:instrText xml:space="preserve"> SEQ Table \* ARABIC </w:instrText>
+                              </w:r>
+                              <w:r>
+                                <w:rPr>
+                                  <w:noProof/>
+                                </w:rPr>
+                                <w:fldChar w:fldCharType="separate"/>
+                              </w:r>
+                              <w:r>
+                                <w:rPr>
+                                  <w:noProof/>
+                                </w:rPr>
+                                <w:t>3</w:t>
+                              </w:r>
+                              <w:r>
+                                <w:rPr>
+                                  <w:noProof/>
+                                </w:rPr>
+                                <w:fldChar w:fldCharType="end"/>
+                              </w:r>
                               <w:r>
                                 <w:t>: Workplace Health Expenses over Product Lifetime</w:t>
                               </w:r>
@@ -1321,7 +1432,7 @@
             <w:pict>
               <v:group w14:anchorId="3EAFFFC4" id="Group 26" o:spid="_x0000_s1032" style="position:absolute;left:0;text-align:left;margin-left:57pt;margin-top:82.75pt;width:353.7pt;height:156.75pt;z-index:251673600" coordsize="44919,19907" o:gfxdata="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">
                 <v:shape id="Picture 24" o:spid="_x0000_s1033" type="#_x0000_t75" style="position:absolute;width:44919;height:16668;visibility:visible;mso-wrap-style:square" o:gfxdata="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">
-                  <v:imagedata r:id="rId10" o:title=""/>
+                  <v:imagedata r:id="rId12" o:title=""/>
                 </v:shape>
                 <v:shape id="Text Box 25" o:spid="_x0000_s1034" type="#_x0000_t202" style="position:absolute;top:17240;width:44919;height:2667;visibility:visible;mso-wrap-style:square;v-text-anchor:top" o:gfxdata="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" stroked="f">
                   <v:textbox style="mso-fit-shape-to-text:t" inset="0,0,0,0">
@@ -1334,14 +1445,36 @@
                         <w:r>
                           <w:t xml:space="preserve">Table </w:t>
                         </w:r>
-                        <w:fldSimple w:instr=" SEQ Table \* ARABIC ">
-                          <w:r>
-                            <w:rPr>
-                              <w:noProof/>
-                            </w:rPr>
-                            <w:t>3</w:t>
-                          </w:r>
-                        </w:fldSimple>
+                        <w:r>
+                          <w:rPr>
+                            <w:noProof/>
+                          </w:rPr>
+                          <w:fldChar w:fldCharType="begin"/>
+                        </w:r>
+                        <w:r>
+                          <w:rPr>
+                            <w:noProof/>
+                          </w:rPr>
+                          <w:instrText xml:space="preserve"> SEQ Table \* ARABIC </w:instrText>
+                        </w:r>
+                        <w:r>
+                          <w:rPr>
+                            <w:noProof/>
+                          </w:rPr>
+                          <w:fldChar w:fldCharType="separate"/>
+                        </w:r>
+                        <w:r>
+                          <w:rPr>
+                            <w:noProof/>
+                          </w:rPr>
+                          <w:t>3</w:t>
+                        </w:r>
+                        <w:r>
+                          <w:rPr>
+                            <w:noProof/>
+                          </w:rPr>
+                          <w:fldChar w:fldCharType="end"/>
+                        </w:r>
                         <w:r>
                           <w:t>: Workplace Health Expenses over Product Lifetime</w:t>
                         </w:r>
@@ -1451,7 +1584,16 @@
           <w:sz w:val="24"/>
           <w:szCs w:val="24"/>
         </w:rPr>
-        <w:t xml:space="preserve"> average salary for software developers in Lawrence, KS for each of four (4) developers. Health insurance costs are based off the Blue Cross </w:t>
+        <w:t xml:space="preserve"> average salary for software </w:t>
+      </w:r>
+      <w:r>
+        <w:rPr>
+          <w:rFonts w:ascii="Times New Roman" w:hAnsi="Times New Roman" w:cs="Times New Roman"/>
+          <w:sz w:val="24"/>
+          <w:szCs w:val="24"/>
+        </w:rPr>
+        <w:lastRenderedPageBreak/>
+        <w:t xml:space="preserve">developers in Lawrence, KS for each of four (4) developers. Health insurance costs are based off the Blue Cross </w:t>
       </w:r>
       <w:r>
         <w:rPr>
@@ -1512,7 +1654,6 @@
           <w:sz w:val="24"/>
           <w:szCs w:val="24"/>
         </w:rPr>
-        <w:lastRenderedPageBreak/>
         <mc:AlternateContent>
           <mc:Choice Requires="wpg">
             <w:drawing>
@@ -1549,7 +1690,7 @@
                           </pic:cNvPicPr>
                         </pic:nvPicPr>
                         <pic:blipFill>
-                          <a:blip r:embed="rId11">
+                          <a:blip r:embed="rId13">
                             <a:extLst>
                               <a:ext uri="{28A0092B-C50C-407E-A947-70E740481C1C}">
                                 <a14:useLocalDpi xmlns:a14="http://schemas.microsoft.com/office/drawing/2010/main" val="0"/>
@@ -1603,14 +1744,36 @@
                               <w:r>
                                 <w:t xml:space="preserve">Table </w:t>
                               </w:r>
-                              <w:fldSimple w:instr=" SEQ Table \* ARABIC ">
-                                <w:r>
-                                  <w:rPr>
-                                    <w:noProof/>
-                                  </w:rPr>
-                                  <w:t>4</w:t>
-                                </w:r>
-                              </w:fldSimple>
+                              <w:r>
+                                <w:rPr>
+                                  <w:noProof/>
+                                </w:rPr>
+                                <w:fldChar w:fldCharType="begin"/>
+                              </w:r>
+                              <w:r>
+                                <w:rPr>
+                                  <w:noProof/>
+                                </w:rPr>
+                                <w:instrText xml:space="preserve"> SEQ Table \* ARABIC </w:instrText>
+                              </w:r>
+                              <w:r>
+                                <w:rPr>
+                                  <w:noProof/>
+                                </w:rPr>
+                                <w:fldChar w:fldCharType="separate"/>
+                              </w:r>
+                              <w:r>
+                                <w:rPr>
+                                  <w:noProof/>
+                                </w:rPr>
+                                <w:t>4</w:t>
+                              </w:r>
+                              <w:r>
+                                <w:rPr>
+                                  <w:noProof/>
+                                </w:rPr>
+                                <w:fldChar w:fldCharType="end"/>
+                              </w:r>
                               <w:r>
                                 <w:t>: Personnel Expenses over Product Lifetime</w:t>
                               </w:r>
@@ -1634,7 +1797,7 @@
             <w:pict>
               <v:group w14:anchorId="4D75C55F" id="Group 27" o:spid="_x0000_s1035" style="position:absolute;left:0;text-align:left;margin-left:53.25pt;margin-top:0;width:362.1pt;height:106.5pt;z-index:251669504" coordsize="45986,13525" o:gfxdata="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">
                 <v:shape id="Picture 22" o:spid="_x0000_s1036" type="#_x0000_t75" style="position:absolute;width:45986;height:10287;visibility:visible;mso-wrap-style:square" o:gfxdata="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">
-                  <v:imagedata r:id="rId12" o:title=""/>
+                  <v:imagedata r:id="rId14" o:title=""/>
                 </v:shape>
                 <v:shape id="Text Box 23" o:spid="_x0000_s1037" type="#_x0000_t202" style="position:absolute;top:10858;width:45986;height:2667;visibility:visible;mso-wrap-style:square;v-text-anchor:top" o:gfxdata="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" stroked="f">
                   <v:textbox style="mso-fit-shape-to-text:t" inset="0,0,0,0">
@@ -1647,14 +1810,36 @@
                         <w:r>
                           <w:t xml:space="preserve">Table </w:t>
                         </w:r>
-                        <w:fldSimple w:instr=" SEQ Table \* ARABIC ">
-                          <w:r>
-                            <w:rPr>
-                              <w:noProof/>
-                            </w:rPr>
-                            <w:t>4</w:t>
-                          </w:r>
-                        </w:fldSimple>
+                        <w:r>
+                          <w:rPr>
+                            <w:noProof/>
+                          </w:rPr>
+                          <w:fldChar w:fldCharType="begin"/>
+                        </w:r>
+                        <w:r>
+                          <w:rPr>
+                            <w:noProof/>
+                          </w:rPr>
+                          <w:instrText xml:space="preserve"> SEQ Table \* ARABIC </w:instrText>
+                        </w:r>
+                        <w:r>
+                          <w:rPr>
+                            <w:noProof/>
+                          </w:rPr>
+                          <w:fldChar w:fldCharType="separate"/>
+                        </w:r>
+                        <w:r>
+                          <w:rPr>
+                            <w:noProof/>
+                          </w:rPr>
+                          <w:t>4</w:t>
+                        </w:r>
+                        <w:r>
+                          <w:rPr>
+                            <w:noProof/>
+                          </w:rPr>
+                          <w:fldChar w:fldCharType="end"/>
+                        </w:r>
                         <w:r>
                           <w:t>: Personnel Expenses over Product Lifetime</w:t>
                         </w:r>
@@ -1750,7 +1935,7 @@
                           </pic:cNvPicPr>
                         </pic:nvPicPr>
                         <pic:blipFill>
-                          <a:blip r:embed="rId13">
+                          <a:blip r:embed="rId15">
                             <a:extLst>
                               <a:ext uri="{28A0092B-C50C-407E-A947-70E740481C1C}">
                                 <a14:useLocalDpi xmlns:a14="http://schemas.microsoft.com/office/drawing/2010/main" val="0"/>
@@ -1804,14 +1989,36 @@
                               <w:r>
                                 <w:t xml:space="preserve">Table </w:t>
                               </w:r>
-                              <w:fldSimple w:instr=" SEQ Table \* ARABIC ">
-                                <w:r>
-                                  <w:rPr>
-                                    <w:noProof/>
-                                  </w:rPr>
-                                  <w:t>5</w:t>
-                                </w:r>
-                              </w:fldSimple>
+                              <w:r>
+                                <w:rPr>
+                                  <w:noProof/>
+                                </w:rPr>
+                                <w:fldChar w:fldCharType="begin"/>
+                              </w:r>
+                              <w:r>
+                                <w:rPr>
+                                  <w:noProof/>
+                                </w:rPr>
+                                <w:instrText xml:space="preserve"> SEQ Table \* ARABIC </w:instrText>
+                              </w:r>
+                              <w:r>
+                                <w:rPr>
+                                  <w:noProof/>
+                                </w:rPr>
+                                <w:fldChar w:fldCharType="separate"/>
+                              </w:r>
+                              <w:r>
+                                <w:rPr>
+                                  <w:noProof/>
+                                </w:rPr>
+                                <w:t>5</w:t>
+                              </w:r>
+                              <w:r>
+                                <w:rPr>
+                                  <w:noProof/>
+                                </w:rPr>
+                                <w:fldChar w:fldCharType="end"/>
+                              </w:r>
                               <w:r>
                                 <w:t>: Additional External Service Expenses</w:t>
                               </w:r>
@@ -1835,7 +2042,7 @@
             <w:pict>
               <v:group w14:anchorId="528282AA" id="Group 28" o:spid="_x0000_s1038" style="position:absolute;left:0;text-align:left;margin-left:52.5pt;margin-top:106.05pt;width:362.4pt;height:102.75pt;z-index:251665408" coordsize="46024,13049" o:gfxdata="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">
                 <v:shape id="Picture 20" o:spid="_x0000_s1039" type="#_x0000_t75" style="position:absolute;width:46024;height:9810;visibility:visible;mso-wrap-style:square" o:gfxdata="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">
-                  <v:imagedata r:id="rId14" o:title=""/>
+                  <v:imagedata r:id="rId16" o:title=""/>
                 </v:shape>
                 <v:shape id="Text Box 21" o:spid="_x0000_s1040" type="#_x0000_t202" style="position:absolute;top:10382;width:46024;height:2667;visibility:visible;mso-wrap-style:square;v-text-anchor:top" o:gfxdata="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" stroked="f">
                   <v:textbox style="mso-fit-shape-to-text:t" inset="0,0,0,0">
@@ -1848,14 +2055,36 @@
                         <w:r>
                           <w:t xml:space="preserve">Table </w:t>
                         </w:r>
-                        <w:fldSimple w:instr=" SEQ Table \* ARABIC ">
-                          <w:r>
-                            <w:rPr>
-                              <w:noProof/>
-                            </w:rPr>
-                            <w:t>5</w:t>
-                          </w:r>
-                        </w:fldSimple>
+                        <w:r>
+                          <w:rPr>
+                            <w:noProof/>
+                          </w:rPr>
+                          <w:fldChar w:fldCharType="begin"/>
+                        </w:r>
+                        <w:r>
+                          <w:rPr>
+                            <w:noProof/>
+                          </w:rPr>
+                          <w:instrText xml:space="preserve"> SEQ Table \* ARABIC </w:instrText>
+                        </w:r>
+                        <w:r>
+                          <w:rPr>
+                            <w:noProof/>
+                          </w:rPr>
+                          <w:fldChar w:fldCharType="separate"/>
+                        </w:r>
+                        <w:r>
+                          <w:rPr>
+                            <w:noProof/>
+                          </w:rPr>
+                          <w:t>5</w:t>
+                        </w:r>
+                        <w:r>
+                          <w:rPr>
+                            <w:noProof/>
+                          </w:rPr>
+                          <w:fldChar w:fldCharType="end"/>
+                        </w:r>
                         <w:r>
                           <w:t>: Additional External Service Expenses</w:t>
                         </w:r>
@@ -2050,7 +2279,16 @@
           <w:sz w:val="24"/>
           <w:szCs w:val="24"/>
         </w:rPr>
-        <w:t xml:space="preserve">, annual employee moral party budget of $20,000, and yearly company vacation budget of $40,000. Monthly and yearly estimates are enumerated in Table 6 below. </w:t>
+        <w:t xml:space="preserve">, annual </w:t>
+      </w:r>
+      <w:r>
+        <w:rPr>
+          <w:rFonts w:ascii="Times New Roman" w:hAnsi="Times New Roman" w:cs="Times New Roman"/>
+          <w:sz w:val="24"/>
+          <w:szCs w:val="24"/>
+        </w:rPr>
+        <w:lastRenderedPageBreak/>
+        <w:t xml:space="preserve">employee moral party budget of $20,000, and yearly company vacation budget of $40,000. Monthly and yearly estimates are enumerated in Table 6 below. </w:t>
       </w:r>
     </w:p>
     <w:p>
@@ -2156,7 +2394,7 @@
                           </pic:cNvPicPr>
                         </pic:nvPicPr>
                         <pic:blipFill>
-                          <a:blip r:embed="rId15">
+                          <a:blip r:embed="rId17">
                             <a:extLst>
                               <a:ext uri="{28A0092B-C50C-407E-A947-70E740481C1C}">
                                 <a14:useLocalDpi xmlns:a14="http://schemas.microsoft.com/office/drawing/2010/main" val="0"/>
@@ -2210,14 +2448,36 @@
                               <w:r>
                                 <w:t xml:space="preserve">Table </w:t>
                               </w:r>
-                              <w:fldSimple w:instr=" SEQ Table \* ARABIC ">
-                                <w:r>
-                                  <w:rPr>
-                                    <w:noProof/>
-                                  </w:rPr>
-                                  <w:t>6</w:t>
-                                </w:r>
-                              </w:fldSimple>
+                              <w:r>
+                                <w:rPr>
+                                  <w:noProof/>
+                                </w:rPr>
+                                <w:fldChar w:fldCharType="begin"/>
+                              </w:r>
+                              <w:r>
+                                <w:rPr>
+                                  <w:noProof/>
+                                </w:rPr>
+                                <w:instrText xml:space="preserve"> SEQ Table \* ARABIC </w:instrText>
+                              </w:r>
+                              <w:r>
+                                <w:rPr>
+                                  <w:noProof/>
+                                </w:rPr>
+                                <w:fldChar w:fldCharType="separate"/>
+                              </w:r>
+                              <w:r>
+                                <w:rPr>
+                                  <w:noProof/>
+                                </w:rPr>
+                                <w:t>6</w:t>
+                              </w:r>
+                              <w:r>
+                                <w:rPr>
+                                  <w:noProof/>
+                                </w:rPr>
+                                <w:fldChar w:fldCharType="end"/>
+                              </w:r>
                               <w:r>
                                 <w:t>: Employee Benefit Expenses over Product Lifetime</w:t>
                               </w:r>
@@ -2241,7 +2501,7 @@
             <w:pict>
               <v:group w14:anchorId="1139335D" id="Group 38" o:spid="_x0000_s1041" style="position:absolute;left:0;text-align:left;margin-left:25.5pt;margin-top:0;width:417.65pt;height:119.25pt;z-index:251685888" coordsize="53041,15144" o:gfxdata="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">
                 <v:shape id="Picture 36" o:spid="_x0000_s1042" type="#_x0000_t75" style="position:absolute;width:53041;height:11906;visibility:visible;mso-wrap-style:square" o:gfxdata="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">
-                  <v:imagedata r:id="rId16" o:title=""/>
+                  <v:imagedata r:id="rId18" o:title=""/>
                 </v:shape>
                 <v:shape id="Text Box 37" o:spid="_x0000_s1043" type="#_x0000_t202" style="position:absolute;top:12477;width:53041;height:2667;visibility:visible;mso-wrap-style:square;v-text-anchor:top" o:gfxdata="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" stroked="f">
                   <v:textbox style="mso-fit-shape-to-text:t" inset="0,0,0,0">
@@ -2254,14 +2514,36 @@
                         <w:r>
                           <w:t xml:space="preserve">Table </w:t>
                         </w:r>
-                        <w:fldSimple w:instr=" SEQ Table \* ARABIC ">
-                          <w:r>
-                            <w:rPr>
-                              <w:noProof/>
-                            </w:rPr>
-                            <w:t>6</w:t>
-                          </w:r>
-                        </w:fldSimple>
+                        <w:r>
+                          <w:rPr>
+                            <w:noProof/>
+                          </w:rPr>
+                          <w:fldChar w:fldCharType="begin"/>
+                        </w:r>
+                        <w:r>
+                          <w:rPr>
+                            <w:noProof/>
+                          </w:rPr>
+                          <w:instrText xml:space="preserve"> SEQ Table \* ARABIC </w:instrText>
+                        </w:r>
+                        <w:r>
+                          <w:rPr>
+                            <w:noProof/>
+                          </w:rPr>
+                          <w:fldChar w:fldCharType="separate"/>
+                        </w:r>
+                        <w:r>
+                          <w:rPr>
+                            <w:noProof/>
+                          </w:rPr>
+                          <w:t>6</w:t>
+                        </w:r>
+                        <w:r>
+                          <w:rPr>
+                            <w:noProof/>
+                          </w:rPr>
+                          <w:fldChar w:fldCharType="end"/>
+                        </w:r>
                         <w:r>
                           <w:t>: Employee Benefit Expenses over Product Lifetime</w:t>
                         </w:r>
@@ -2338,7 +2620,7 @@
                           </pic:cNvPicPr>
                         </pic:nvPicPr>
                         <pic:blipFill>
-                          <a:blip r:embed="rId17">
+                          <a:blip r:embed="rId19">
                             <a:extLst>
                               <a:ext uri="{28A0092B-C50C-407E-A947-70E740481C1C}">
                                 <a14:useLocalDpi xmlns:a14="http://schemas.microsoft.com/office/drawing/2010/main" val="0"/>
@@ -2392,14 +2674,36 @@
                               <w:r>
                                 <w:t xml:space="preserve">Table </w:t>
                               </w:r>
-                              <w:fldSimple w:instr=" SEQ Table \* ARABIC ">
-                                <w:r>
-                                  <w:rPr>
-                                    <w:noProof/>
-                                  </w:rPr>
-                                  <w:t>7</w:t>
-                                </w:r>
-                              </w:fldSimple>
+                              <w:r>
+                                <w:rPr>
+                                  <w:noProof/>
+                                </w:rPr>
+                                <w:fldChar w:fldCharType="begin"/>
+                              </w:r>
+                              <w:r>
+                                <w:rPr>
+                                  <w:noProof/>
+                                </w:rPr>
+                                <w:instrText xml:space="preserve"> SEQ Table \* ARABIC </w:instrText>
+                              </w:r>
+                              <w:r>
+                                <w:rPr>
+                                  <w:noProof/>
+                                </w:rPr>
+                                <w:fldChar w:fldCharType="separate"/>
+                              </w:r>
+                              <w:r>
+                                <w:rPr>
+                                  <w:noProof/>
+                                </w:rPr>
+                                <w:t>7</w:t>
+                              </w:r>
+                              <w:r>
+                                <w:rPr>
+                                  <w:noProof/>
+                                </w:rPr>
+                                <w:fldChar w:fldCharType="end"/>
+                              </w:r>
                               <w:r>
                                 <w:t>: Total Monthly and Yearly Expenditures</w:t>
                               </w:r>
@@ -2423,7 +2727,7 @@
             <w:pict>
               <v:group w14:anchorId="0706A4D7" id="Group 41" o:spid="_x0000_s1044" style="position:absolute;left:0;text-align:left;margin-left:33.75pt;margin-top:72.55pt;width:399.75pt;height:168.75pt;z-index:251689984" coordsize="50768,21431" o:gfxdata="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">
                 <v:shape id="Picture 39" o:spid="_x0000_s1045" type="#_x0000_t75" style="position:absolute;width:50768;height:18161;visibility:visible;mso-wrap-style:square" o:gfxdata="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">
-                  <v:imagedata r:id="rId18" o:title=""/>
+                  <v:imagedata r:id="rId20" o:title=""/>
                 </v:shape>
                 <v:shape id="Text Box 40" o:spid="_x0000_s1046" type="#_x0000_t202" style="position:absolute;top:18764;width:50768;height:2667;visibility:visible;mso-wrap-style:square;v-text-anchor:top" o:gfxdata="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" stroked="f">
                   <v:textbox style="mso-fit-shape-to-text:t" inset="0,0,0,0">
@@ -2436,14 +2740,36 @@
                         <w:r>
                           <w:t xml:space="preserve">Table </w:t>
                         </w:r>
-                        <w:fldSimple w:instr=" SEQ Table \* ARABIC ">
-                          <w:r>
-                            <w:rPr>
-                              <w:noProof/>
-                            </w:rPr>
-                            <w:t>7</w:t>
-                          </w:r>
-                        </w:fldSimple>
+                        <w:r>
+                          <w:rPr>
+                            <w:noProof/>
+                          </w:rPr>
+                          <w:fldChar w:fldCharType="begin"/>
+                        </w:r>
+                        <w:r>
+                          <w:rPr>
+                            <w:noProof/>
+                          </w:rPr>
+                          <w:instrText xml:space="preserve"> SEQ Table \* ARABIC </w:instrText>
+                        </w:r>
+                        <w:r>
+                          <w:rPr>
+                            <w:noProof/>
+                          </w:rPr>
+                          <w:fldChar w:fldCharType="separate"/>
+                        </w:r>
+                        <w:r>
+                          <w:rPr>
+                            <w:noProof/>
+                          </w:rPr>
+                          <w:t>7</w:t>
+                        </w:r>
+                        <w:r>
+                          <w:rPr>
+                            <w:noProof/>
+                          </w:rPr>
+                          <w:fldChar w:fldCharType="end"/>
+                        </w:r>
                         <w:r>
                           <w:t>: Total Monthly and Yearly Expenditures</w:t>
                         </w:r>
@@ -2553,7 +2879,6 @@
           <w:sz w:val="24"/>
           <w:szCs w:val="24"/>
         </w:rPr>
-        <w:lastRenderedPageBreak/>
         <w:t>Sources</w:t>
       </w:r>
     </w:p>
@@ -2579,7 +2904,7 @@
         </w:rPr>
         <w:t xml:space="preserve">LoopNet Listings: </w:t>
       </w:r>
-      <w:hyperlink r:id="rId19" w:history="1">
+      <w:hyperlink r:id="rId21" w:history="1">
         <w:r>
           <w:rPr>
             <w:rStyle w:val="Hyperlink"/>
@@ -2613,7 +2938,7 @@
         </w:rPr>
         <w:t xml:space="preserve">BOMA Estimate: </w:t>
       </w:r>
-      <w:hyperlink r:id="rId20" w:history="1">
+      <w:hyperlink r:id="rId22" w:history="1">
         <w:r>
           <w:rPr>
             <w:rStyle w:val="Hyperlink"/>
@@ -2655,15 +2980,7 @@
           <w:sz w:val="24"/>
           <w:szCs w:val="24"/>
         </w:rPr>
-        <w:t xml:space="preserve"> report: </w:t>
-      </w:r>
-      <w:r>
-        <w:rPr>
-          <w:rFonts w:ascii="Times New Roman" w:hAnsi="Times New Roman" w:cs="Times New Roman"/>
-          <w:sz w:val="24"/>
-          <w:szCs w:val="24"/>
-        </w:rPr>
-        <w:t>https://www.newtekone.com/2011/08/18/how-to-get-office-supplies-on-the-cheap/</w:t>
+        <w:t xml:space="preserve"> report: https://www.newtekone.com/2011/08/18/how-to-get-office-supplies-on-the-cheap/</w:t>
       </w:r>
     </w:p>
     <w:p>
@@ -2688,7 +3005,7 @@
         </w:rPr>
         <w:t xml:space="preserve">Amazon Web Hosting: </w:t>
       </w:r>
-      <w:hyperlink r:id="rId21" w:history="1">
+      <w:hyperlink r:id="rId23" w:history="1">
         <w:r>
           <w:rPr>
             <w:rStyle w:val="Hyperlink"/>
@@ -2732,7 +3049,7 @@
         </w:rPr>
         <w:t xml:space="preserve"> Repo Pricing: </w:t>
       </w:r>
-      <w:hyperlink r:id="rId22" w:history="1">
+      <w:hyperlink r:id="rId24" w:history="1">
         <w:r>
           <w:rPr>
             <w:rStyle w:val="Hyperlink"/>
@@ -2776,7 +3093,7 @@
         </w:rPr>
         <w:t xml:space="preserve"> population health statistics: </w:t>
       </w:r>
-      <w:hyperlink r:id="rId23" w:history="1">
+      <w:hyperlink r:id="rId25" w:history="1">
         <w:r>
           <w:rPr>
             <w:rStyle w:val="Hyperlink"/>
@@ -2810,7 +3127,7 @@
         </w:rPr>
         <w:t xml:space="preserve">Software Developer Salaries Lawrence, KS: </w:t>
       </w:r>
-      <w:hyperlink r:id="rId24" w:history="1">
+      <w:hyperlink r:id="rId26" w:history="1">
         <w:r>
           <w:rPr>
             <w:rStyle w:val="Hyperlink"/>
@@ -2844,7 +3161,7 @@
         </w:rPr>
         <w:t xml:space="preserve">Estimated Monthly Health Insurance: </w:t>
       </w:r>
-      <w:hyperlink r:id="rId25" w:history="1">
+      <w:hyperlink r:id="rId27" w:history="1">
         <w:r>
           <w:rPr>
             <w:rStyle w:val="Hyperlink"/>
@@ -2878,7 +3195,7 @@
         </w:rPr>
         <w:t xml:space="preserve">Accounting Services: </w:t>
       </w:r>
-      <w:hyperlink r:id="rId26" w:history="1">
+      <w:hyperlink r:id="rId28" w:history="1">
         <w:r>
           <w:rPr>
             <w:rStyle w:val="Hyperlink"/>
@@ -2912,7 +3229,7 @@
         </w:rPr>
         <w:t xml:space="preserve">Legal Services: </w:t>
       </w:r>
-      <w:hyperlink r:id="rId27" w:history="1">
+      <w:hyperlink r:id="rId29" w:history="1">
         <w:r>
           <w:rPr>
             <w:rStyle w:val="Hyperlink"/>
@@ -3018,6 +3335,7 @@
       </w:pPr>
     </w:p>
     <w:sectPr>
+      <w:headerReference w:type="default" r:id="rId30"/>
       <w:pgSz w:w="12240" w:h="15840"/>
       <w:pgMar w:top="1440" w:right="1440" w:bottom="1440" w:left="1440" w:header="720" w:footer="720" w:gutter="0"/>
       <w:cols w:space="720"/>
@@ -3025,6 +3343,169 @@
     </w:sectPr>
   </w:body>
 </w:document>
+</file>
+
+<file path=word/endnotes.xml><?xml version="1.0" encoding="utf-8"?>
+<w:endnotes xmlns:wpc="http://schemas.microsoft.com/office/word/2010/wordprocessingCanvas" xmlns:cx="http://schemas.microsoft.com/office/drawing/2014/chartex" xmlns:cx1="http://schemas.microsoft.com/office/drawing/2015/9/8/chartex" xmlns:cx2="http://schemas.microsoft.com/office/drawing/2015/10/21/chartex" xmlns:cx3="http://schemas.microsoft.com/office/drawing/2016/5/9/chartex" xmlns:cx4="http://schemas.microsoft.com/office/drawing/2016/5/10/chartex" xmlns:cx5="http://schemas.microsoft.com/office/drawing/2016/5/11/chartex" xmlns:cx6="http://schemas.microsoft.com/office/drawing/2016/5/12/chartex" xmlns:cx7="http://schemas.microsoft.com/office/drawing/2016/5/13/chartex" xmlns:cx8="http://schemas.microsoft.com/office/drawing/2016/5/14/chartex" xmlns:mc="http://schemas.openxmlformats.org/markup-compatibility/2006" xmlns:aink="http://schemas.microsoft.com/office/drawing/2016/ink" xmlns:am3d="http://schemas.microsoft.com/office/drawing/2017/model3d" xmlns:o="urn:schemas-microsoft-com:office:office" xmlns:r="http://schemas.openxmlformats.org/officeDocument/2006/relationships" xmlns:m="http://schemas.openxmlformats.org/officeDocument/2006/math" xmlns:v="urn:schemas-microsoft-com:vml" xmlns:wp14="http://schemas.microsoft.com/office/word/2010/wordprocessingDrawing" xmlns:wp="http://schemas.openxmlformats.org/drawingml/2006/wordprocessingDrawing" xmlns:w10="urn:schemas-microsoft-com:office:word" xmlns:w="http://schemas.openxmlformats.org/wordprocessingml/2006/main" xmlns:w14="http://schemas.microsoft.com/office/word/2010/wordml" xmlns:w15="http://schemas.microsoft.com/office/word/2012/wordml" xmlns:w16cid="http://schemas.microsoft.com/office/word/2016/wordml/cid" xmlns:w16se="http://schemas.microsoft.com/office/word/2015/wordml/symex" xmlns:wpg="http://schemas.microsoft.com/office/word/2010/wordprocessingGroup" xmlns:wpi="http://schemas.microsoft.com/office/word/2010/wordprocessingInk" xmlns:wne="http://schemas.microsoft.com/office/word/2006/wordml" xmlns:wps="http://schemas.microsoft.com/office/word/2010/wordprocessingShape" mc:Ignorable="w14 w15 w16se w16cid wp14">
+  <w:endnote w:type="separator" w:id="-1">
+    <w:p>
+      <w:pPr>
+        <w:spacing w:after="0" w:line="240" w:lineRule="auto"/>
+      </w:pPr>
+      <w:r>
+        <w:separator/>
+      </w:r>
+    </w:p>
+  </w:endnote>
+  <w:endnote w:type="continuationSeparator" w:id="0">
+    <w:p>
+      <w:pPr>
+        <w:spacing w:after="0" w:line="240" w:lineRule="auto"/>
+      </w:pPr>
+      <w:r>
+        <w:continuationSeparator/>
+      </w:r>
+    </w:p>
+  </w:endnote>
+</w:endnotes>
+</file>
+
+<file path=word/footnotes.xml><?xml version="1.0" encoding="utf-8"?>
+<w:footnotes xmlns:wpc="http://schemas.microsoft.com/office/word/2010/wordprocessingCanvas" xmlns:cx="http://schemas.microsoft.com/office/drawing/2014/chartex" xmlns:cx1="http://schemas.microsoft.com/office/drawing/2015/9/8/chartex" xmlns:cx2="http://schemas.microsoft.com/office/drawing/2015/10/21/chartex" xmlns:cx3="http://schemas.microsoft.com/office/drawing/2016/5/9/chartex" xmlns:cx4="http://schemas.microsoft.com/office/drawing/2016/5/10/chartex" xmlns:cx5="http://schemas.microsoft.com/office/drawing/2016/5/11/chartex" xmlns:cx6="http://schemas.microsoft.com/office/drawing/2016/5/12/chartex" xmlns:cx7="http://schemas.microsoft.com/office/drawing/2016/5/13/chartex" xmlns:cx8="http://schemas.microsoft.com/office/drawing/2016/5/14/chartex" xmlns:mc="http://schemas.openxmlformats.org/markup-compatibility/2006" xmlns:aink="http://schemas.microsoft.com/office/drawing/2016/ink" xmlns:am3d="http://schemas.microsoft.com/office/drawing/2017/model3d" xmlns:o="urn:schemas-microsoft-com:office:office" xmlns:r="http://schemas.openxmlformats.org/officeDocument/2006/relationships" xmlns:m="http://schemas.openxmlformats.org/officeDocument/2006/math" xmlns:v="urn:schemas-microsoft-com:vml" xmlns:wp14="http://schemas.microsoft.com/office/word/2010/wordprocessingDrawing" xmlns:wp="http://schemas.openxmlformats.org/drawingml/2006/wordprocessingDrawing" xmlns:w10="urn:schemas-microsoft-com:office:word" xmlns:w="http://schemas.openxmlformats.org/wordprocessingml/2006/main" xmlns:w14="http://schemas.microsoft.com/office/word/2010/wordml" xmlns:w15="http://schemas.microsoft.com/office/word/2012/wordml" xmlns:w16cid="http://schemas.microsoft.com/office/word/2016/wordml/cid" xmlns:w16se="http://schemas.microsoft.com/office/word/2015/wordml/symex" xmlns:wpg="http://schemas.microsoft.com/office/word/2010/wordprocessingGroup" xmlns:wpi="http://schemas.microsoft.com/office/word/2010/wordprocessingInk" xmlns:wne="http://schemas.microsoft.com/office/word/2006/wordml" xmlns:wps="http://schemas.microsoft.com/office/word/2010/wordprocessingShape" mc:Ignorable="w14 w15 w16se w16cid wp14">
+  <w:footnote w:type="separator" w:id="-1">
+    <w:p>
+      <w:pPr>
+        <w:spacing w:after="0" w:line="240" w:lineRule="auto"/>
+      </w:pPr>
+      <w:r>
+        <w:separator/>
+      </w:r>
+    </w:p>
+  </w:footnote>
+  <w:footnote w:type="continuationSeparator" w:id="0">
+    <w:p>
+      <w:pPr>
+        <w:spacing w:after="0" w:line="240" w:lineRule="auto"/>
+      </w:pPr>
+      <w:r>
+        <w:continuationSeparator/>
+      </w:r>
+    </w:p>
+  </w:footnote>
+</w:footnotes>
+</file>
+
+<file path=word/header1.xml><?xml version="1.0" encoding="utf-8"?>
+<w:hdr xmlns:wpc="http://schemas.microsoft.com/office/word/2010/wordprocessingCanvas" xmlns:cx="http://schemas.microsoft.com/office/drawing/2014/chartex" xmlns:cx1="http://schemas.microsoft.com/office/drawing/2015/9/8/chartex" xmlns:cx2="http://schemas.microsoft.com/office/drawing/2015/10/21/chartex" xmlns:cx3="http://schemas.microsoft.com/office/drawing/2016/5/9/chartex" xmlns:cx4="http://schemas.microsoft.com/office/drawing/2016/5/10/chartex" xmlns:cx5="http://schemas.microsoft.com/office/drawing/2016/5/11/chartex" xmlns:cx6="http://schemas.microsoft.com/office/drawing/2016/5/12/chartex" xmlns:cx7="http://schemas.microsoft.com/office/drawing/2016/5/13/chartex" xmlns:cx8="http://schemas.microsoft.com/office/drawing/2016/5/14/chartex" xmlns:mc="http://schemas.openxmlformats.org/markup-compatibility/2006" xmlns:aink="http://schemas.microsoft.com/office/drawing/2016/ink" xmlns:am3d="http://schemas.microsoft.com/office/drawing/2017/model3d" xmlns:o="urn:schemas-microsoft-com:office:office" xmlns:r="http://schemas.openxmlformats.org/officeDocument/2006/relationships" xmlns:m="http://schemas.openxmlformats.org/officeDocument/2006/math" xmlns:v="urn:schemas-microsoft-com:vml" xmlns:wp14="http://schemas.microsoft.com/office/word/2010/wordprocessingDrawing" xmlns:wp="http://schemas.openxmlformats.org/drawingml/2006/wordprocessingDrawing" xmlns:w10="urn:schemas-microsoft-com:office:word" xmlns:w="http://schemas.openxmlformats.org/wordprocessingml/2006/main" xmlns:w14="http://schemas.microsoft.com/office/word/2010/wordml" xmlns:w15="http://schemas.microsoft.com/office/word/2012/wordml" xmlns:w16cid="http://schemas.microsoft.com/office/word/2016/wordml/cid" xmlns:w16se="http://schemas.microsoft.com/office/word/2015/wordml/symex" xmlns:wpg="http://schemas.microsoft.com/office/word/2010/wordprocessingGroup" xmlns:wpi="http://schemas.microsoft.com/office/word/2010/wordprocessingInk" xmlns:wne="http://schemas.microsoft.com/office/word/2006/wordml" xmlns:wps="http://schemas.microsoft.com/office/word/2010/wordprocessingShape" mc:Ignorable="w14 w15 w16se w16cid wp14">
+  <w:tbl>
+    <w:tblPr>
+      <w:tblW w:w="5000" w:type="pct"/>
+      <w:jc w:val="right"/>
+      <w:shd w:val="clear" w:color="auto" w:fill="5ECCCB"/>
+      <w:tblCellMar>
+        <w:top w:w="115" w:type="dxa"/>
+        <w:left w:w="115" w:type="dxa"/>
+        <w:bottom w:w="115" w:type="dxa"/>
+        <w:right w:w="115" w:type="dxa"/>
+      </w:tblCellMar>
+      <w:tblLook w:val="04A0" w:firstRow="1" w:lastRow="0" w:firstColumn="1" w:lastColumn="0" w:noHBand="0" w:noVBand="1"/>
+    </w:tblPr>
+    <w:tblGrid>
+      <w:gridCol w:w="425"/>
+      <w:gridCol w:w="8935"/>
+    </w:tblGrid>
+    <w:tr>
+      <w:trPr>
+        <w:jc w:val="right"/>
+      </w:trPr>
+      <w:tc>
+        <w:tcPr>
+          <w:tcW w:w="0" w:type="auto"/>
+          <w:shd w:val="clear" w:color="auto" w:fill="5ECCCB"/>
+          <w:vAlign w:val="center"/>
+        </w:tcPr>
+        <w:p>
+          <w:pPr>
+            <w:pStyle w:val="Header"/>
+            <w:rPr>
+              <w:rFonts w:ascii="Times New Roman" w:hAnsi="Times New Roman" w:cs="Times New Roman"/>
+              <w:caps/>
+              <w:color w:val="FFFFFF" w:themeColor="background1"/>
+              <w:sz w:val="24"/>
+            </w:rPr>
+          </w:pPr>
+        </w:p>
+      </w:tc>
+      <w:tc>
+        <w:tcPr>
+          <w:tcW w:w="0" w:type="auto"/>
+          <w:shd w:val="clear" w:color="auto" w:fill="5ECCCB"/>
+          <w:vAlign w:val="center"/>
+        </w:tcPr>
+        <w:p>
+          <w:pPr>
+            <w:pStyle w:val="Header"/>
+            <w:jc w:val="right"/>
+            <w:rPr>
+              <w:rFonts w:ascii="Times New Roman" w:hAnsi="Times New Roman" w:cs="Times New Roman"/>
+              <w:caps/>
+              <w:color w:val="FFFFFF" w:themeColor="background1"/>
+              <w:sz w:val="24"/>
+            </w:rPr>
+          </w:pPr>
+          <w:r>
+            <w:rPr>
+              <w:rFonts w:ascii="Times New Roman" w:hAnsi="Times New Roman" w:cs="Times New Roman"/>
+              <w:caps/>
+              <w:color w:val="FFFFFF" w:themeColor="background1"/>
+              <w:sz w:val="24"/>
+            </w:rPr>
+            <w:t xml:space="preserve"> Official Fortran fanclub</w:t>
+          </w:r>
+        </w:p>
+        <w:p>
+          <w:pPr>
+            <w:pStyle w:val="Header"/>
+            <w:jc w:val="right"/>
+            <w:rPr>
+              <w:rFonts w:ascii="Times New Roman" w:hAnsi="Times New Roman" w:cs="Times New Roman"/>
+              <w:caps/>
+              <w:color w:val="FFFFFF" w:themeColor="background1"/>
+              <w:sz w:val="24"/>
+            </w:rPr>
+          </w:pPr>
+          <w:r>
+            <w:rPr>
+              <w:rFonts w:ascii="Times New Roman" w:hAnsi="Times New Roman" w:cs="Times New Roman"/>
+              <w:caps/>
+              <w:color w:val="FFFFFF" w:themeColor="background1"/>
+              <w:sz w:val="24"/>
+            </w:rPr>
+            <w:t xml:space="preserve">keyboard hero – </w:t>
+          </w:r>
+          <w:r>
+            <w:rPr>
+              <w:rFonts w:ascii="Times New Roman" w:hAnsi="Times New Roman" w:cs="Times New Roman"/>
+              <w:caps/>
+              <w:color w:val="FFFFFF" w:themeColor="background1"/>
+              <w:sz w:val="24"/>
+            </w:rPr>
+            <w:t>Maintenance Plan</w:t>
+          </w:r>
+        </w:p>
+      </w:tc>
+    </w:tr>
+  </w:tbl>
+  <w:p>
+    <w:pPr>
+      <w:pStyle w:val="Header"/>
+      <w:rPr>
+        <w:rFonts w:ascii="Times New Roman" w:hAnsi="Times New Roman" w:cs="Times New Roman"/>
+        <w:sz w:val="24"/>
+      </w:rPr>
+    </w:pPr>
+  </w:p>
+</w:hdr>
 </file>
 
 <file path=word/numbering.xml><?xml version="1.0" encoding="utf-8"?>
@@ -4146,6 +4627,7 @@
   <w:style w:type="character" w:default="1" w:styleId="DefaultParagraphFont">
     <w:name w:val="Default Paragraph Font"/>
     <w:uiPriority w:val="1"/>
+    <w:semiHidden/>
     <w:unhideWhenUsed/>
   </w:style>
   <w:style w:type="table" w:default="1" w:styleId="TableNormal">
@@ -4240,6 +4722,50 @@
         <w:insideV w:val="single" w:sz="4" w:space="0" w:color="auto"/>
       </w:tblBorders>
     </w:tblPr>
+  </w:style>
+  <w:style w:type="paragraph" w:styleId="Header">
+    <w:name w:val="header"/>
+    <w:basedOn w:val="Normal"/>
+    <w:link w:val="HeaderChar"/>
+    <w:uiPriority w:val="99"/>
+    <w:unhideWhenUsed/>
+    <w:rsid w:val="00E95456"/>
+    <w:pPr>
+      <w:tabs>
+        <w:tab w:val="center" w:pos="4680"/>
+        <w:tab w:val="right" w:pos="9360"/>
+      </w:tabs>
+      <w:spacing w:after="0" w:line="240" w:lineRule="auto"/>
+    </w:pPr>
+  </w:style>
+  <w:style w:type="character" w:customStyle="1" w:styleId="HeaderChar">
+    <w:name w:val="Header Char"/>
+    <w:basedOn w:val="DefaultParagraphFont"/>
+    <w:link w:val="Header"/>
+    <w:uiPriority w:val="99"/>
+    <w:rsid w:val="00E95456"/>
+  </w:style>
+  <w:style w:type="paragraph" w:styleId="Footer">
+    <w:name w:val="footer"/>
+    <w:basedOn w:val="Normal"/>
+    <w:link w:val="FooterChar"/>
+    <w:uiPriority w:val="99"/>
+    <w:unhideWhenUsed/>
+    <w:rsid w:val="00E95456"/>
+    <w:pPr>
+      <w:tabs>
+        <w:tab w:val="center" w:pos="4680"/>
+        <w:tab w:val="right" w:pos="9360"/>
+      </w:tabs>
+      <w:spacing w:after="0" w:line="240" w:lineRule="auto"/>
+    </w:pPr>
+  </w:style>
+  <w:style w:type="character" w:customStyle="1" w:styleId="FooterChar">
+    <w:name w:val="Footer Char"/>
+    <w:basedOn w:val="DefaultParagraphFont"/>
+    <w:link w:val="Footer"/>
+    <w:uiPriority w:val="99"/>
+    <w:rsid w:val="00E95456"/>
   </w:style>
 </w:styles>
 </file>

</xml_diff>